<commit_message>
small changes, but added the pdf of the submission.
</commit_message>
<xml_diff>
--- a/manuscript/ranney_angler_satisfaction_ms.docx
+++ b/manuscript/ranney_angler_satisfaction_ms.docx
@@ -530,7 +530,42 @@
           <w:sz w:val="24"/>
           <w:szCs w:val="24"/>
         </w:rPr>
-        <w:t>Results from creel surveys that include questions related to angler satisfaction could provide anecdotal evidence related to fishery health. This anecdotal evidence, in conjunction with analysis of standardized long-term data sets, could provide insight into the health of a fishery before analyzing standardized sampling data alone would show.</w:t>
+        <w:t xml:space="preserve">Angler satisfaction data from creel surveys may </w:t>
+      </w:r>
+      <w:r>
+        <w:rPr>
+          <w:sz w:val="24"/>
+          <w:szCs w:val="24"/>
+        </w:rPr>
+        <w:t xml:space="preserve">provide anecdotal evidence related to </w:t>
+      </w:r>
+      <w:r>
+        <w:rPr>
+          <w:sz w:val="24"/>
+          <w:szCs w:val="24"/>
+        </w:rPr>
+        <w:t xml:space="preserve">potential areas of concern for </w:t>
+      </w:r>
+      <w:r>
+        <w:rPr>
+          <w:sz w:val="24"/>
+          <w:szCs w:val="24"/>
+        </w:rPr>
+        <w:t xml:space="preserve">fishery health. This anecdotal evidence, in conjunction with analysis of standardized long-term data sets, could provide </w:t>
+      </w:r>
+      <w:r>
+        <w:rPr>
+          <w:sz w:val="24"/>
+          <w:szCs w:val="24"/>
+        </w:rPr>
+        <w:t>direction to fisheries managers as areas in which they should focus their research</w:t>
+      </w:r>
+      <w:r>
+        <w:rPr>
+          <w:sz w:val="24"/>
+          <w:szCs w:val="24"/>
+        </w:rPr>
+        <w:t>.</w:t>
       </w:r>
     </w:p>
     <w:p>

</xml_diff>